<commit_message>
updated enimy hitbox and colision. updated player colision, fixed cam
made sure enemy's can only hit you once per second
</commit_message>
<xml_diff>
--- a/documentation/Game_testing.docx
+++ b/documentation/Game_testing.docx
@@ -29,7 +29,15 @@
         </w:tabs>
       </w:pPr>
       <w:r>
-        <w:t>When testing my player, I noticed that if I increase the fps in the fps limiter the player speeds up a crazy amount. I fixed this by setting a variable called dt (delta time) that connects directly with the fps limiter and divides that number by 1000 to get it in seconds, then when I detect the user pressing movement keys instead of just setting the sprites velocity in the direction I divide it by delta time forcing the player to go at a certain speed set by the vel variable no matter if the loop runs faster than normal (fps) [fixed by Jaden] </w:t>
+        <w:t xml:space="preserve">When testing my player, I noticed that if I increase the fps in the fps limiter the player speeds up a crazy amount. I fixed this by setting a variable called dt (delta time) that connects directly with the fps limiter and divides that number by 1000 to get it in seconds, then when I detect the user pressing movement keys instead of just setting the sprites velocity in the direction I divide it by delta time forcing the player to go at a certain speed set by the </w:t>
+      </w:r>
+      <w:proofErr w:type="spellStart"/>
+      <w:r>
+        <w:t>vel</w:t>
+      </w:r>
+      <w:proofErr w:type="spellEnd"/>
+      <w:r>
+        <w:t xml:space="preserve"> variable no matter if the loop runs faster than normal (fps) [fixed by Jaden] </w:t>
       </w:r>
     </w:p>
     <w:p>
@@ -59,7 +67,23 @@
         </w:tabs>
       </w:pPr>
       <w:r>
-        <w:t>I had a problem when trying to set a logo for the window tile, when telling python where the image is it proceeded to say that It couldn’t find the file, but when I gave it the full directory it showed up, the solution was that I use the library called os to pull the users location of the file and then full in the rest of the empty data [fixed by jaden] </w:t>
+        <w:t xml:space="preserve">I had a problem when trying to set a logo for the window tile, when telling python where the image is it proceeded to say that It couldn’t find the file, but when I gave it the full directory it showed up, the solution was that I use the library called </w:t>
+      </w:r>
+      <w:proofErr w:type="spellStart"/>
+      <w:r>
+        <w:t>os</w:t>
+      </w:r>
+      <w:proofErr w:type="spellEnd"/>
+      <w:r>
+        <w:t xml:space="preserve"> to pull the users location of the file and then full in the rest of the empty data [fixed by </w:t>
+      </w:r>
+      <w:proofErr w:type="spellStart"/>
+      <w:r>
+        <w:t>jaden</w:t>
+      </w:r>
+      <w:proofErr w:type="spellEnd"/>
+      <w:r>
+        <w:t>] </w:t>
       </w:r>
     </w:p>
     <w:p>
@@ -101,7 +125,15 @@
         <w:t xml:space="preserve"> decided to remove the fps counter I had for testing and seeing the fps</w:t>
       </w:r>
       <w:r>
-        <w:t>, and surprisingly that worked [fixed by jaden]</w:t>
+        <w:t xml:space="preserve">, and surprisingly that worked [fixed by </w:t>
+      </w:r>
+      <w:proofErr w:type="spellStart"/>
+      <w:r>
+        <w:t>jaden</w:t>
+      </w:r>
+      <w:proofErr w:type="spellEnd"/>
+      <w:r>
+        <w:t>]</w:t>
       </w:r>
     </w:p>
     <w:p>
@@ -116,8 +148,13 @@
           <w:numId w:val="8"/>
         </w:numPr>
       </w:pPr>
-      <w:r>
-        <w:t>Tilemap problems </w:t>
+      <w:proofErr w:type="spellStart"/>
+      <w:r>
+        <w:t>Tilemap</w:t>
+      </w:r>
+      <w:proofErr w:type="spellEnd"/>
+      <w:r>
+        <w:t xml:space="preserve"> problems </w:t>
       </w:r>
     </w:p>
     <w:p>
@@ -131,13 +168,53 @@
         </w:tabs>
       </w:pPr>
       <w:r>
-        <w:t xml:space="preserve">I made a map using a tilemap inside of a program called tiled so I didn’t need to make it in code, and I had a problem trying to get the map from tiled into python, i fixed it by looking </w:t>
+        <w:t xml:space="preserve">I made a map using a </w:t>
+      </w:r>
+      <w:proofErr w:type="spellStart"/>
+      <w:r>
+        <w:t>tilemap</w:t>
+      </w:r>
+      <w:proofErr w:type="spellEnd"/>
+      <w:r>
+        <w:t xml:space="preserve"> inside of a program called tiled so I didn’t need to make it in code, and I had a problem trying to get the map from tiled into python, </w:t>
+      </w:r>
+      <w:proofErr w:type="spellStart"/>
+      <w:r>
+        <w:t>i</w:t>
+      </w:r>
+      <w:proofErr w:type="spellEnd"/>
+      <w:r>
+        <w:t xml:space="preserve"> fixed it by looking </w:t>
       </w:r>
       <w:r>
         <w:t>through</w:t>
       </w:r>
       <w:r>
-        <w:t xml:space="preserve"> all the layers inside the map.tmx file and checking if it’s a tile layer or just random data that the app uses, after finding all the data it needs it’ll grab its coordinates of each block and then finally draws the tile to the screen in those coordinates, if it sees a empty space it’ll just skip over it to save fps [fixed by jaden] </w:t>
+        <w:t xml:space="preserve"> all the layers inside the </w:t>
+      </w:r>
+      <w:proofErr w:type="spellStart"/>
+      <w:r>
+        <w:t>map.tmx</w:t>
+      </w:r>
+      <w:proofErr w:type="spellEnd"/>
+      <w:r>
+        <w:t xml:space="preserve"> file and checking if it’s a tile layer or just random data that the app uses, after finding all the data it needs it’ll grab its coordinates of each block and then finally draws the tile to the screen in those coordinates, if it sees </w:t>
+      </w:r>
+      <w:proofErr w:type="spellStart"/>
+      <w:r>
+        <w:t>a</w:t>
+      </w:r>
+      <w:proofErr w:type="spellEnd"/>
+      <w:r>
+        <w:t xml:space="preserve"> empty space it’ll just skip over it to save fps [fixed by </w:t>
+      </w:r>
+      <w:proofErr w:type="spellStart"/>
+      <w:r>
+        <w:t>jaden</w:t>
+      </w:r>
+      <w:proofErr w:type="spellEnd"/>
+      <w:r>
+        <w:t>] </w:t>
       </w:r>
     </w:p>
     <w:p>
@@ -168,10 +245,8 @@
       </w:pPr>
       <w:r>
         <w:lastRenderedPageBreak/>
-        <w:t>Sldkfj </w:t>
-      </w:r>
-    </w:p>
-    <w:p>
+        <w:t xml:space="preserve">Working on the tome hitboxes I found that </w:t>
+      </w:r>
       <w:r>
         <w:t> </w:t>
       </w:r>
@@ -198,7 +273,31 @@
         </w:tabs>
       </w:pPr>
       <w:r>
-        <w:t>I added a image to the sprite and it got the same problem where it cant find the image, so I used the same solution as the icon [fixed by jaden] </w:t>
+        <w:t xml:space="preserve">I added </w:t>
+      </w:r>
+      <w:proofErr w:type="spellStart"/>
+      <w:r>
+        <w:t>a</w:t>
+      </w:r>
+      <w:proofErr w:type="spellEnd"/>
+      <w:r>
+        <w:t xml:space="preserve"> image to the sprite and it got the same problem where it </w:t>
+      </w:r>
+      <w:proofErr w:type="spellStart"/>
+      <w:r>
+        <w:t>cant</w:t>
+      </w:r>
+      <w:proofErr w:type="spellEnd"/>
+      <w:r>
+        <w:t xml:space="preserve"> find the image, so I used the same solution as the icon [fixed by </w:t>
+      </w:r>
+      <w:proofErr w:type="spellStart"/>
+      <w:r>
+        <w:t>jaden</w:t>
+      </w:r>
+      <w:proofErr w:type="spellEnd"/>
+      <w:r>
+        <w:t>] </w:t>
       </w:r>
     </w:p>
     <w:p>
@@ -228,7 +327,15 @@
         </w:tabs>
       </w:pPr>
       <w:r>
-        <w:t>I had a problem with other people running the code as they don’t have the liberty’s, I now do a check the first time it runs to see if it has the library it needs and then installs them if they don’t [fixed by jaden] </w:t>
+        <w:t xml:space="preserve">I had a problem with other people running the code as they don’t have the liberty’s, I now do a check the first time it runs to see if it has the library it needs and then installs them if they don’t [fixed by </w:t>
+      </w:r>
+      <w:proofErr w:type="spellStart"/>
+      <w:r>
+        <w:t>jaden</w:t>
+      </w:r>
+      <w:proofErr w:type="spellEnd"/>
+      <w:r>
+        <w:t>] </w:t>
       </w:r>
     </w:p>
     <w:p/>
@@ -3093,6 +3200,7 @@
   <w:style w:type="character" w:default="1" w:styleId="DefaultParagraphFont">
     <w:name w:val="Default Paragraph Font"/>
     <w:uiPriority w:val="1"/>
+    <w:semiHidden/>
     <w:unhideWhenUsed/>
   </w:style>
   <w:style w:type="table" w:default="1" w:styleId="TableNormal">

</xml_diff>

<commit_message>
fixed and finished the ui and attack animations
i finished the ui and attack animations. ive also started to make the final boss sprites
</commit_message>
<xml_diff>
--- a/documentation/Game_testing.docx
+++ b/documentation/Game_testing.docx
@@ -1230,7 +1230,7 @@
       </w:r>
       <w:r>
         <w:rPr/>
-        <w:t>issus</w:t>
+        <w:t>issues</w:t>
       </w:r>
       <w:r>
         <w:rPr/>
@@ -1282,7 +1282,7 @@
       </w:r>
       <w:r>
         <w:rPr/>
-        <w:t>seting</w:t>
+        <w:t>setting</w:t>
       </w:r>
       <w:r>
         <w:rPr/>
@@ -1298,7 +1298,7 @@
       </w:r>
       <w:r>
         <w:rPr/>
-        <w:t>waight</w:t>
+        <w:t>weight</w:t>
       </w:r>
       <w:r>
         <w:rPr/>
@@ -1348,7 +1348,15 @@
       </w:r>
       <w:r>
         <w:rPr/>
-        <w:t xml:space="preserve">animation while i moved. </w:t>
+        <w:t xml:space="preserve">animation while </w:t>
+      </w:r>
+      <w:r>
+        <w:rPr/>
+        <w:t>i</w:t>
+      </w:r>
+      <w:r>
+        <w:rPr/>
+        <w:t xml:space="preserve"> moved. </w:t>
       </w:r>
       <w:r>
         <w:rPr/>
@@ -1360,7 +1368,7 @@
       </w:r>
       <w:r>
         <w:rPr/>
-        <w:t>mouce</w:t>
+        <w:t>mouse</w:t>
       </w:r>
       <w:r>
         <w:rPr/>
@@ -1368,7 +1376,7 @@
       </w:r>
       <w:r>
         <w:rPr/>
-        <w:t>buttion</w:t>
+        <w:t>button</w:t>
       </w:r>
       <w:r>
         <w:rPr/>
@@ -1387,6 +1395,157 @@
           <w:highlight w:val="green"/>
         </w:rPr>
         <w:t xml:space="preserve"> [fixed by jaden]</w:t>
+      </w:r>
+    </w:p>
+    <w:p>
+      <w:pPr>
+        <w:tabs>
+          <w:tab w:val="num" w:leader="none" w:pos="720"/>
+        </w:tabs>
+        <w:rPr>
+          <w:highlight w:val="green"/>
+        </w:rPr>
+      </w:pPr>
+    </w:p>
+    <w:p>
+      <w:pPr>
+        <w:pStyle w:val="Normal"/>
+        <w:numPr>
+          <w:ilvl w:val="0"/>
+          <w:numId w:val="14"/>
+        </w:numPr>
+        <w:suppressLineNumbers w:val="0"/>
+        <w:bidi w:val="0"/>
+        <w:spacing w:before="0" w:beforeAutospacing="off" w:after="160" w:afterAutospacing="off" w:line="278" w:lineRule="auto"/>
+        <w:ind w:left="720" w:right="0" w:hanging="360"/>
+        <w:jc w:val="left"/>
+        <w:rPr>
+          <w:sz w:val="24"/>
+          <w:szCs w:val="24"/>
+        </w:rPr>
+      </w:pPr>
+      <w:r>
+        <w:rPr/>
+        <w:t>Hitbox's</w:t>
+      </w:r>
+    </w:p>
+    <w:p>
+      <w:pPr>
+        <w:pStyle w:val="Normal"/>
+        <w:numPr>
+          <w:ilvl w:val="0"/>
+          <w:numId w:val="15"/>
+        </w:numPr>
+        <w:suppressLineNumbers w:val="0"/>
+        <w:tabs>
+          <w:tab w:val="num" w:leader="none" w:pos="720"/>
+        </w:tabs>
+        <w:bidi w:val="0"/>
+        <w:spacing w:before="0" w:beforeAutospacing="off" w:after="160" w:afterAutospacing="off" w:line="278" w:lineRule="auto"/>
+        <w:ind w:left="1080" w:right="0" w:hanging="360"/>
+        <w:jc w:val="both"/>
+        <w:rPr/>
+      </w:pPr>
+      <w:r>
+        <w:rPr/>
+        <w:t xml:space="preserve">When </w:t>
+      </w:r>
+      <w:r>
+        <w:rPr/>
+        <w:t>changing</w:t>
+      </w:r>
+      <w:r>
+        <w:rPr/>
+        <w:t xml:space="preserve"> the hitbox size for the player </w:t>
+      </w:r>
+      <w:r>
+        <w:rPr/>
+        <w:t>I</w:t>
+      </w:r>
+      <w:r>
+        <w:rPr/>
+        <w:t xml:space="preserve"> found that it would give </w:t>
+      </w:r>
+      <w:r>
+        <w:rPr/>
+        <w:t>weird</w:t>
+      </w:r>
+      <w:r>
+        <w:rPr/>
+        <w:t xml:space="preserve"> values, so </w:t>
+      </w:r>
+      <w:r>
+        <w:rPr/>
+        <w:t>I</w:t>
+      </w:r>
+      <w:r>
+        <w:rPr/>
+        <w:t xml:space="preserve"> </w:t>
+      </w:r>
+      <w:r>
+        <w:rPr/>
+        <w:t>blitied</w:t>
+      </w:r>
+      <w:r>
+        <w:rPr/>
+        <w:t xml:space="preserve"> it to the </w:t>
+      </w:r>
+      <w:r>
+        <w:rPr/>
+        <w:t xml:space="preserve">screen, and found that </w:t>
+      </w:r>
+      <w:r>
+        <w:rPr/>
+        <w:t xml:space="preserve">it was shifted to the side of my player weirdly. So, I fixed it by changing the values </w:t>
+      </w:r>
+      <w:r>
+        <w:rPr/>
+        <w:t xml:space="preserve">until </w:t>
+      </w:r>
+      <w:r>
+        <w:rPr/>
+        <w:t>it lined up again</w:t>
+      </w:r>
+      <w:r>
+        <w:rPr/>
+        <w:t xml:space="preserve"> [fixed by jaden]</w:t>
+      </w:r>
+    </w:p>
+    <w:p>
+      <w:pPr>
+        <w:pStyle w:val="Normal"/>
+        <w:numPr>
+          <w:ilvl w:val="0"/>
+          <w:numId w:val="15"/>
+        </w:numPr>
+        <w:suppressLineNumbers w:val="0"/>
+        <w:tabs>
+          <w:tab w:val="num" w:leader="none" w:pos="720"/>
+        </w:tabs>
+        <w:bidi w:val="0"/>
+        <w:spacing w:before="0" w:beforeAutospacing="off" w:after="160" w:afterAutospacing="off" w:line="278" w:lineRule="auto"/>
+        <w:ind w:left="1080" w:right="0" w:hanging="360"/>
+        <w:jc w:val="both"/>
+        <w:rPr>
+          <w:sz w:val="24"/>
+          <w:szCs w:val="24"/>
+        </w:rPr>
+      </w:pPr>
+      <w:r>
+        <w:rPr/>
+        <w:t xml:space="preserve">When fixing the fence hitbox, </w:t>
+      </w:r>
+      <w:r>
+        <w:rPr/>
+        <w:t>i</w:t>
+      </w:r>
+      <w:r>
+        <w:rPr/>
+        <w:t xml:space="preserve"> </w:t>
+      </w:r>
+      <w:r>
+        <w:rPr/>
+        <w:t>accidently made the hitbox only on the spoke, instad of the whole fence</w:t>
       </w:r>
     </w:p>
     <w:p>

</xml_diff>